<commit_message>
[Erin] Update Documentation, Insert, Create and Query
</commit_message>
<xml_diff>
--- a/Documentation/M153_Projekt.docx
+++ b/Documentation/M153_Projekt.docx
@@ -1335,7 +1335,23 @@
         </w:numPr>
       </w:pPr>
       <w:r>
-        <w:t>SQL-Code mit welchem die Datenbank inkl. Trigger und Stored Procedures/Functions erstellt werden kann</w:t>
+        <w:t xml:space="preserve">SQL-Code mit welchem die Datenbank inkl. Trigger und </w:t>
+      </w:r>
+      <w:proofErr w:type="spellStart"/>
+      <w:r>
+        <w:t>Stored</w:t>
+      </w:r>
+      <w:proofErr w:type="spellEnd"/>
+      <w:r>
+        <w:t xml:space="preserve"> Procedures/</w:t>
+      </w:r>
+      <w:proofErr w:type="spellStart"/>
+      <w:r>
+        <w:t>Functions</w:t>
+      </w:r>
+      <w:proofErr w:type="spellEnd"/>
+      <w:r>
+        <w:t xml:space="preserve"> erstellt werden kann</w:t>
       </w:r>
     </w:p>
     <w:p>
@@ -1904,7 +1920,15 @@
     <w:p/>
     <w:p>
       <w:r>
-        <w:t>Die Löschung des Trigger wird also gemacht, falls die Anzahl der Tiergruppen, welche ein Gehege benutzen = 0 ist.</w:t>
+        <w:t xml:space="preserve">Die Löschung </w:t>
+      </w:r>
+      <w:proofErr w:type="gramStart"/>
+      <w:r>
+        <w:t>des Trigger</w:t>
+      </w:r>
+      <w:proofErr w:type="gramEnd"/>
+      <w:r>
+        <w:t xml:space="preserve"> wird also gemacht, falls die Anzahl der Tiergruppen, welche ein Gehege benutzen = 0 ist.</w:t>
       </w:r>
     </w:p>
     <w:p/>
@@ -2006,13 +2030,26 @@
           </wp:anchor>
         </w:drawing>
       </w:r>
-      <w:r>
-        <w:t>Procedure 1</w:t>
-      </w:r>
-    </w:p>
-    <w:p>
-      <w:r>
-        <w:t xml:space="preserve">Diese Simple Prozedur namens «GetAge» gibt das Alter eines spezifischen Tieres zurück. </w:t>
+      <w:proofErr w:type="spellStart"/>
+      <w:r>
+        <w:t>Procedure</w:t>
+      </w:r>
+      <w:proofErr w:type="spellEnd"/>
+      <w:r>
+        <w:t xml:space="preserve"> 1</w:t>
+      </w:r>
+    </w:p>
+    <w:p>
+      <w:r>
+        <w:t>Diese Simple Prozedur namens «</w:t>
+      </w:r>
+      <w:proofErr w:type="spellStart"/>
+      <w:r>
+        <w:t>GetAge</w:t>
+      </w:r>
+      <w:proofErr w:type="spellEnd"/>
+      <w:r>
+        <w:t xml:space="preserve">» gibt das Alter eines spezifischen Tieres zurück. </w:t>
       </w:r>
       <w:r>
         <w:br/>
@@ -2024,13 +2061,45 @@
     </w:p>
     <w:p>
       <w:r>
-        <w:t xml:space="preserve">Durch die Funktion datediff() kann die Anzahl Tage zwischen 2 Daten berechnet werden. Um nun das Alter in Jahren zu bekommen, muss das Ganze noch durch 365 geteilt werden. </w:t>
-      </w:r>
-    </w:p>
-    <w:p/>
-    <w:p>
-      <w:r>
-        <w:t>Wichtig ist, dass beim Aufrufen der Prozedur zuerst eine Subquerry durchgeführt werden muss, um das Geburtstagsdatum eines bestimmten Tieres zu bekommen.</w:t>
+        <w:t xml:space="preserve">Durch die Funktion </w:t>
+      </w:r>
+      <w:proofErr w:type="spellStart"/>
+      <w:r>
+        <w:t>datediff</w:t>
+      </w:r>
+      <w:proofErr w:type="spellEnd"/>
+      <w:r>
+        <w:t xml:space="preserve">() kann die Anzahl Tage zwischen 2 Daten berechnet werden. Um nun das Alter in Jahren zu bekommen, muss das Ganze noch durch 365 geteilt werden. </w:t>
+      </w:r>
+    </w:p>
+    <w:p/>
+    <w:p>
+      <w:r>
+        <w:t xml:space="preserve">Wichtig ist, dass beim Aufrufen der Prozedur zuerst eine </w:t>
+      </w:r>
+      <w:proofErr w:type="spellStart"/>
+      <w:r>
+        <w:t>Subquerry</w:t>
+      </w:r>
+      <w:proofErr w:type="spellEnd"/>
+      <w:r>
+        <w:t xml:space="preserve"> durchgeführt werden muss, um das Geburtstagsdatum eines bestimmten Tieres zu bekommen.</w:t>
+      </w:r>
+    </w:p>
+    <w:p/>
+    <w:p/>
+    <w:p/>
+    <w:p>
+      <w:pPr>
+        <w:pStyle w:val="berschrift2"/>
+      </w:pPr>
+      <w:proofErr w:type="spellStart"/>
+      <w:r>
+        <w:t>Procedure</w:t>
+      </w:r>
+      <w:proofErr w:type="spellEnd"/>
+      <w:r>
+        <w:t xml:space="preserve"> 2</w:t>
       </w:r>
     </w:p>
     <w:p/>
@@ -2098,13 +2167,37 @@
     <w:p/>
     <w:p>
       <w:r>
-        <w:t xml:space="preserve">Wir haben uns dazu entscheiden für unseren Arbeitsrapport Github zu benutzen. Durch Github können wir direkt miteinander Arbeiten und Zeitgleich haben wir einen Automatischen Arbeitsrapport. </w:t>
-      </w:r>
-    </w:p>
-    <w:p/>
-    <w:p>
-      <w:r>
-        <w:t>Die Commit-Messages dienen dabei als Indikator was von wem gemacht wurde. Sie werden in diesem Projekt nach folgendem Schema erstellt:</w:t>
+        <w:t xml:space="preserve">Wir haben uns dazu entscheiden für unseren Arbeitsrapport </w:t>
+      </w:r>
+      <w:proofErr w:type="spellStart"/>
+      <w:r>
+        <w:t>Github</w:t>
+      </w:r>
+      <w:proofErr w:type="spellEnd"/>
+      <w:r>
+        <w:t xml:space="preserve"> zu benutzen. Durch </w:t>
+      </w:r>
+      <w:proofErr w:type="spellStart"/>
+      <w:r>
+        <w:t>Github</w:t>
+      </w:r>
+      <w:proofErr w:type="spellEnd"/>
+      <w:r>
+        <w:t xml:space="preserve"> können wir direkt miteinander Arbeiten und Zeitgleich haben wir einen Automatischen Arbeitsrapport. </w:t>
+      </w:r>
+    </w:p>
+    <w:p/>
+    <w:p>
+      <w:r>
+        <w:t xml:space="preserve">Die Commit-Messages dienen dabei als Indikator was von wem gemacht wurde. Sie werden in diesem Projekt </w:t>
+      </w:r>
+      <w:proofErr w:type="gramStart"/>
+      <w:r>
+        <w:t>nach folgendem</w:t>
+      </w:r>
+      <w:proofErr w:type="gramEnd"/>
+      <w:r>
+        <w:t xml:space="preserve"> Schema erstellt:</w:t>
       </w:r>
     </w:p>
     <w:p/>
@@ -2133,7 +2226,39 @@
           <w:b/>
           <w:bCs/>
         </w:rPr>
-        <w:t>Die Commits aus Github werden in der folgenden Tabelle laufen ergänzt.</w:t>
+        <w:t xml:space="preserve">Die </w:t>
+      </w:r>
+      <w:proofErr w:type="spellStart"/>
+      <w:r>
+        <w:rPr>
+          <w:b/>
+          <w:bCs/>
+        </w:rPr>
+        <w:t>Commits</w:t>
+      </w:r>
+      <w:proofErr w:type="spellEnd"/>
+      <w:r>
+        <w:rPr>
+          <w:b/>
+          <w:bCs/>
+        </w:rPr>
+        <w:t xml:space="preserve"> aus </w:t>
+      </w:r>
+      <w:proofErr w:type="spellStart"/>
+      <w:r>
+        <w:rPr>
+          <w:b/>
+          <w:bCs/>
+        </w:rPr>
+        <w:t>Github</w:t>
+      </w:r>
+      <w:proofErr w:type="spellEnd"/>
+      <w:r>
+        <w:rPr>
+          <w:b/>
+          <w:bCs/>
+        </w:rPr>
+        <w:t xml:space="preserve"> werden in der folgenden Tabelle laufen ergänzt.</w:t>
       </w:r>
     </w:p>
     <w:p/>
@@ -2224,8 +2349,13 @@
           </w:tcPr>
           <w:p>
             <w:r>
-              <w:t>Initial commit</w:t>
-            </w:r>
+              <w:t xml:space="preserve">Initial </w:t>
+            </w:r>
+            <w:proofErr w:type="spellStart"/>
+            <w:r>
+              <w:t>commit</w:t>
+            </w:r>
+            <w:proofErr w:type="spellEnd"/>
           </w:p>
         </w:tc>
         <w:tc>
@@ -2281,8 +2411,21 @@
           </w:tcPr>
           <w:p>
             <w:r>
-              <w:t>Create Document Structure</w:t>
-            </w:r>
+              <w:t xml:space="preserve">Create </w:t>
+            </w:r>
+            <w:proofErr w:type="spellStart"/>
+            <w:r>
+              <w:t>Document</w:t>
+            </w:r>
+            <w:proofErr w:type="spellEnd"/>
+            <w:r>
+              <w:t xml:space="preserve"> </w:t>
+            </w:r>
+            <w:proofErr w:type="spellStart"/>
+            <w:r>
+              <w:t>Structure</w:t>
+            </w:r>
+            <w:proofErr w:type="spellEnd"/>
           </w:p>
         </w:tc>
         <w:tc>
@@ -2338,8 +2481,13 @@
           </w:tcPr>
           <w:p>
             <w:r>
-              <w:t>Update Documentation</w:t>
-            </w:r>
+              <w:t xml:space="preserve">Update </w:t>
+            </w:r>
+            <w:proofErr w:type="spellStart"/>
+            <w:r>
+              <w:t>Documentation</w:t>
+            </w:r>
+            <w:proofErr w:type="spellEnd"/>
           </w:p>
         </w:tc>
         <w:tc>
@@ -2398,8 +2546,13 @@
           </w:tcPr>
           <w:p>
             <w:r>
-              <w:t>Update Documentation</w:t>
-            </w:r>
+              <w:t xml:space="preserve">Update </w:t>
+            </w:r>
+            <w:proofErr w:type="spellStart"/>
+            <w:r>
+              <w:t>Documentation</w:t>
+            </w:r>
+            <w:proofErr w:type="spellEnd"/>
           </w:p>
         </w:tc>
         <w:tc>
@@ -2455,8 +2608,13 @@
           </w:tcPr>
           <w:p>
             <w:r>
-              <w:t>Update Create Script</w:t>
-            </w:r>
+              <w:t xml:space="preserve">Update Create </w:t>
+            </w:r>
+            <w:proofErr w:type="spellStart"/>
+            <w:r>
+              <w:t>Script</w:t>
+            </w:r>
+            <w:proofErr w:type="spellEnd"/>
           </w:p>
         </w:tc>
         <w:tc>
@@ -2513,7 +2671,15 @@
           </w:tcPr>
           <w:p>
             <w:r>
-              <w:t>Update Create,Insert and Query</w:t>
+              <w:t xml:space="preserve">Update </w:t>
+            </w:r>
+            <w:proofErr w:type="spellStart"/>
+            <w:r>
+              <w:t>Create,Insert</w:t>
+            </w:r>
+            <w:proofErr w:type="spellEnd"/>
+            <w:r>
+              <w:t xml:space="preserve"> and Query</w:t>
             </w:r>
           </w:p>
         </w:tc>
@@ -2527,7 +2693,15 @@
             </w:r>
             <w:r>
               <w:br/>
-              <w:t>(Auf Github das falsche Datum, da umgebungsvariable verändert)</w:t>
+              <w:t xml:space="preserve">(Auf </w:t>
+            </w:r>
+            <w:proofErr w:type="spellStart"/>
+            <w:r>
+              <w:t>Github</w:t>
+            </w:r>
+            <w:proofErr w:type="spellEnd"/>
+            <w:r>
+              <w:t xml:space="preserve"> das falsche Datum, da umgebungsvariable verändert)</w:t>
             </w:r>
           </w:p>
         </w:tc>
@@ -2577,7 +2751,15 @@
           </w:tcPr>
           <w:p>
             <w:r>
-              <w:t>Add Size to Animal</w:t>
+              <w:t xml:space="preserve">Add Size </w:t>
+            </w:r>
+            <w:proofErr w:type="spellStart"/>
+            <w:r>
+              <w:t>to</w:t>
+            </w:r>
+            <w:proofErr w:type="spellEnd"/>
+            <w:r>
+              <w:t xml:space="preserve"> Animal</w:t>
             </w:r>
           </w:p>
         </w:tc>
@@ -2634,12 +2816,25 @@
           </w:tcPr>
           <w:p>
             <w:r>
-              <w:t>Add Values of Size</w:t>
+              <w:t xml:space="preserve">Add Values </w:t>
+            </w:r>
+            <w:proofErr w:type="spellStart"/>
+            <w:r>
+              <w:t>of</w:t>
+            </w:r>
+            <w:proofErr w:type="spellEnd"/>
+            <w:r>
+              <w:t xml:space="preserve"> Size</w:t>
             </w:r>
           </w:p>
           <w:p>
-            <w:r>
-              <w:t>to Animal in Insert</w:t>
+            <w:proofErr w:type="spellStart"/>
+            <w:r>
+              <w:t>to</w:t>
+            </w:r>
+            <w:proofErr w:type="spellEnd"/>
+            <w:r>
+              <w:t xml:space="preserve"> Animal in Insert</w:t>
             </w:r>
           </w:p>
         </w:tc>

</xml_diff>